<commit_message>
Draw the crosshair and don't let mouse move out of the window!
</commit_message>
<xml_diff>
--- a/doc/MagicCube.docx
+++ b/doc/MagicCube.docx
@@ -6,9 +6,16 @@
       <w:pPr>
         <w:pStyle w:val="Title"/>
       </w:pPr>
-      <w:r>
-        <w:t>MagicCube.</w:t>
-      </w:r>
+      <w:proofErr w:type="spellStart"/>
+      <w:proofErr w:type="gramStart"/>
+      <w:r>
+        <w:t>MagicCube</w:t>
+      </w:r>
+      <w:proofErr w:type="spellEnd"/>
+      <w:r>
+        <w:t>.</w:t>
+      </w:r>
+      <w:proofErr w:type="gramEnd"/>
     </w:p>
     <w:p>
       <w:r>
@@ -186,7 +193,21 @@
         <w:rPr>
           <w:strike/>
         </w:rPr>
-        <w:t>Generate textureCoord.</w:t>
+        <w:t xml:space="preserve">Generate </w:t>
+      </w:r>
+      <w:proofErr w:type="spellStart"/>
+      <w:r>
+        <w:rPr>
+          <w:strike/>
+        </w:rPr>
+        <w:t>textureCoord</w:t>
+      </w:r>
+      <w:proofErr w:type="spellEnd"/>
+      <w:r>
+        <w:rPr>
+          <w:strike/>
+        </w:rPr>
+        <w:t>.</w:t>
       </w:r>
     </w:p>
     <w:p>
@@ -276,7 +297,21 @@
         <w:rPr>
           <w:strike/>
         </w:rPr>
-        <w:t>Generate mipmap.</w:t>
+        <w:t xml:space="preserve">Generate </w:t>
+      </w:r>
+      <w:proofErr w:type="spellStart"/>
+      <w:r>
+        <w:rPr>
+          <w:strike/>
+        </w:rPr>
+        <w:t>mipmap</w:t>
+      </w:r>
+      <w:proofErr w:type="spellEnd"/>
+      <w:r>
+        <w:rPr>
+          <w:strike/>
+        </w:rPr>
+        <w:t>.</w:t>
       </w:r>
     </w:p>
     <w:p>
@@ -312,25 +347,53 @@
         <w:rPr>
           <w:strike/>
         </w:rPr>
-        <w:t>Camera can look&amp;rotate to up/down.</w:t>
-      </w:r>
-    </w:p>
-    <w:p>
-      <w:pPr>
-        <w:pStyle w:val="ListParagraph"/>
-        <w:numPr>
-          <w:ilvl w:val="0"/>
-          <w:numId w:val="2"/>
-        </w:numPr>
-        <w:rPr>
-          <w:strike/>
-        </w:rPr>
-      </w:pPr>
-      <w:r>
-        <w:rPr>
-          <w:strike/>
-        </w:rPr>
-        <w:t>Camera can look&amp;rotate to left/right.</w:t>
+        <w:t xml:space="preserve">Camera can </w:t>
+      </w:r>
+      <w:proofErr w:type="spellStart"/>
+      <w:r>
+        <w:rPr>
+          <w:strike/>
+        </w:rPr>
+        <w:t>look&amp;rotate</w:t>
+      </w:r>
+      <w:proofErr w:type="spellEnd"/>
+      <w:r>
+        <w:rPr>
+          <w:strike/>
+        </w:rPr>
+        <w:t xml:space="preserve"> to up/down.</w:t>
+      </w:r>
+    </w:p>
+    <w:p>
+      <w:pPr>
+        <w:pStyle w:val="ListParagraph"/>
+        <w:numPr>
+          <w:ilvl w:val="0"/>
+          <w:numId w:val="2"/>
+        </w:numPr>
+        <w:rPr>
+          <w:strike/>
+        </w:rPr>
+      </w:pPr>
+      <w:r>
+        <w:rPr>
+          <w:strike/>
+        </w:rPr>
+        <w:t xml:space="preserve">Camera can </w:t>
+      </w:r>
+      <w:proofErr w:type="spellStart"/>
+      <w:r>
+        <w:rPr>
+          <w:strike/>
+        </w:rPr>
+        <w:t>look&amp;rotate</w:t>
+      </w:r>
+      <w:proofErr w:type="spellEnd"/>
+      <w:r>
+        <w:rPr>
+          <w:strike/>
+        </w:rPr>
+        <w:t xml:space="preserve"> to left/right.</w:t>
       </w:r>
     </w:p>
     <w:p>
@@ -421,99 +484,131 @@
           <w:strike/>
         </w:rPr>
         <w:t>Smaller the cube.</w:t>
-      </w:r>
-    </w:p>
-    <w:p>
-      <w:pPr>
-        <w:pStyle w:val="ListParagraph"/>
-        <w:numPr>
-          <w:ilvl w:val="0"/>
-          <w:numId w:val="2"/>
-        </w:numPr>
-        <w:rPr>
-          <w:strike/>
-        </w:rPr>
-      </w:pPr>
-      <w:r>
-        <w:rPr>
-          <w:strike/>
-        </w:rPr>
-        <w:t>Rotate the cube like a bullet</w:t>
-      </w:r>
-      <w:r>
-        <w:rPr>
-          <w:strike/>
-        </w:rPr>
-        <w:t>.</w:t>
-      </w:r>
-    </w:p>
-    <w:p>
-      <w:pPr>
-        <w:pStyle w:val="ListParagraph"/>
-        <w:numPr>
-          <w:ilvl w:val="0"/>
-          <w:numId w:val="2"/>
-        </w:numPr>
-        <w:rPr>
-          <w:strike/>
-        </w:rPr>
-      </w:pPr>
-      <w:r>
-        <w:rPr>
-          <w:strike/>
-        </w:rPr>
-        <w:t>Find three new bullet texture</w:t>
-      </w:r>
-      <w:r>
-        <w:rPr>
-          <w:strike/>
-        </w:rPr>
-        <w:t>s</w:t>
-      </w:r>
-      <w:r>
-        <w:rPr>
-          <w:strike/>
-        </w:rPr>
-        <w:t>. (Plastic, Wood, Metal)</w:t>
-      </w:r>
-    </w:p>
-    <w:p>
-      <w:pPr>
-        <w:pStyle w:val="ListParagraph"/>
-        <w:numPr>
-          <w:ilvl w:val="0"/>
-          <w:numId w:val="2"/>
-        </w:numPr>
-      </w:pPr>
-      <w:r>
-        <w:t>Hide the cursor.</w:t>
-      </w:r>
-    </w:p>
-    <w:p>
-      <w:pPr>
-        <w:pStyle w:val="ListParagraph"/>
-        <w:numPr>
-          <w:ilvl w:val="0"/>
-          <w:numId w:val="2"/>
-        </w:numPr>
-      </w:pPr>
-      <w:r>
-        <w:t>Keep focus on the window.</w:t>
-      </w:r>
-    </w:p>
-    <w:p>
-      <w:pPr>
-        <w:pStyle w:val="ListParagraph"/>
-        <w:numPr>
-          <w:ilvl w:val="0"/>
-          <w:numId w:val="2"/>
-        </w:numPr>
-      </w:pPr>
-      <w:r>
-        <w:t>Drag red cross in the center of the screen.</w:t>
       </w:r>
       <w:bookmarkStart w:id="0" w:name="_GoBack"/>
       <w:bookmarkEnd w:id="0"/>
+    </w:p>
+    <w:p>
+      <w:pPr>
+        <w:pStyle w:val="ListParagraph"/>
+        <w:numPr>
+          <w:ilvl w:val="0"/>
+          <w:numId w:val="2"/>
+        </w:numPr>
+        <w:rPr>
+          <w:strike/>
+        </w:rPr>
+      </w:pPr>
+      <w:r>
+        <w:rPr>
+          <w:strike/>
+        </w:rPr>
+        <w:t>Rotate the cube like a bullet</w:t>
+      </w:r>
+      <w:r>
+        <w:rPr>
+          <w:strike/>
+        </w:rPr>
+        <w:t>.</w:t>
+      </w:r>
+    </w:p>
+    <w:p>
+      <w:pPr>
+        <w:pStyle w:val="ListParagraph"/>
+        <w:numPr>
+          <w:ilvl w:val="0"/>
+          <w:numId w:val="2"/>
+        </w:numPr>
+        <w:rPr>
+          <w:strike/>
+        </w:rPr>
+      </w:pPr>
+      <w:r>
+        <w:rPr>
+          <w:strike/>
+        </w:rPr>
+        <w:t>Find three new bullet texture</w:t>
+      </w:r>
+      <w:r>
+        <w:rPr>
+          <w:strike/>
+        </w:rPr>
+        <w:t>s</w:t>
+      </w:r>
+      <w:r>
+        <w:rPr>
+          <w:strike/>
+        </w:rPr>
+        <w:t>. (Plastic, Wood, Metal)</w:t>
+      </w:r>
+    </w:p>
+    <w:p>
+      <w:pPr>
+        <w:pStyle w:val="ListParagraph"/>
+        <w:numPr>
+          <w:ilvl w:val="0"/>
+          <w:numId w:val="2"/>
+        </w:numPr>
+        <w:rPr>
+          <w:strike/>
+        </w:rPr>
+      </w:pPr>
+      <w:r>
+        <w:rPr>
+          <w:strike/>
+        </w:rPr>
+        <w:t>Hide the cursor.</w:t>
+      </w:r>
+    </w:p>
+    <w:p>
+      <w:pPr>
+        <w:pStyle w:val="ListParagraph"/>
+        <w:numPr>
+          <w:ilvl w:val="0"/>
+          <w:numId w:val="2"/>
+        </w:numPr>
+        <w:rPr>
+          <w:strike/>
+        </w:rPr>
+      </w:pPr>
+      <w:r>
+        <w:rPr>
+          <w:strike/>
+        </w:rPr>
+        <w:t>Mouse can’t move out of the window.</w:t>
+      </w:r>
+    </w:p>
+    <w:p>
+      <w:pPr>
+        <w:pStyle w:val="ListParagraph"/>
+        <w:numPr>
+          <w:ilvl w:val="0"/>
+          <w:numId w:val="2"/>
+        </w:numPr>
+        <w:rPr>
+          <w:strike/>
+        </w:rPr>
+      </w:pPr>
+      <w:r>
+        <w:rPr>
+          <w:strike/>
+        </w:rPr>
+        <w:t xml:space="preserve">Drag </w:t>
+      </w:r>
+      <w:proofErr w:type="gramStart"/>
+      <w:r>
+        <w:rPr>
+          <w:strike/>
+        </w:rPr>
+        <w:t>red cross</w:t>
+      </w:r>
+      <w:proofErr w:type="gramEnd"/>
+      <w:r>
+        <w:rPr>
+          <w:strike/>
+        </w:rPr>
+        <w:t xml:space="preserve"> in the center of the screen.</w:t>
+      </w:r>
     </w:p>
     <w:sectPr>
       <w:pgSz w:w="12240" w:h="15840"/>

</xml_diff>

<commit_message>
Camera can rotate 360
</commit_message>
<xml_diff>
--- a/doc/MagicCube.docx
+++ b/doc/MagicCube.docx
@@ -485,130 +485,160 @@
         </w:rPr>
         <w:t>Smaller the cube.</w:t>
       </w:r>
+    </w:p>
+    <w:p>
+      <w:pPr>
+        <w:pStyle w:val="ListParagraph"/>
+        <w:numPr>
+          <w:ilvl w:val="0"/>
+          <w:numId w:val="2"/>
+        </w:numPr>
+        <w:rPr>
+          <w:strike/>
+        </w:rPr>
+      </w:pPr>
+      <w:r>
+        <w:rPr>
+          <w:strike/>
+        </w:rPr>
+        <w:t>Rotate the cube like a bullet</w:t>
+      </w:r>
+      <w:r>
+        <w:rPr>
+          <w:strike/>
+        </w:rPr>
+        <w:t>.</w:t>
+      </w:r>
+    </w:p>
+    <w:p>
+      <w:pPr>
+        <w:pStyle w:val="ListParagraph"/>
+        <w:numPr>
+          <w:ilvl w:val="0"/>
+          <w:numId w:val="2"/>
+        </w:numPr>
+        <w:rPr>
+          <w:strike/>
+        </w:rPr>
+      </w:pPr>
+      <w:r>
+        <w:rPr>
+          <w:strike/>
+        </w:rPr>
+        <w:t>Find three new bullet texture</w:t>
+      </w:r>
+      <w:r>
+        <w:rPr>
+          <w:strike/>
+        </w:rPr>
+        <w:t>s</w:t>
+      </w:r>
+      <w:r>
+        <w:rPr>
+          <w:strike/>
+        </w:rPr>
+        <w:t>. (Plastic, Wood, Metal)</w:t>
+      </w:r>
+    </w:p>
+    <w:p>
+      <w:pPr>
+        <w:pStyle w:val="ListParagraph"/>
+        <w:numPr>
+          <w:ilvl w:val="0"/>
+          <w:numId w:val="2"/>
+        </w:numPr>
+        <w:rPr>
+          <w:strike/>
+        </w:rPr>
+      </w:pPr>
+      <w:r>
+        <w:rPr>
+          <w:strike/>
+        </w:rPr>
+        <w:t>Hide the cursor.</w:t>
+      </w:r>
+    </w:p>
+    <w:p>
+      <w:pPr>
+        <w:pStyle w:val="ListParagraph"/>
+        <w:numPr>
+          <w:ilvl w:val="0"/>
+          <w:numId w:val="2"/>
+        </w:numPr>
+        <w:rPr>
+          <w:strike/>
+        </w:rPr>
+      </w:pPr>
+      <w:r>
+        <w:rPr>
+          <w:strike/>
+        </w:rPr>
+        <w:t>Mouse can’t move out of the window.</w:t>
+      </w:r>
+    </w:p>
+    <w:p>
+      <w:pPr>
+        <w:pStyle w:val="ListParagraph"/>
+        <w:numPr>
+          <w:ilvl w:val="0"/>
+          <w:numId w:val="2"/>
+        </w:numPr>
+        <w:rPr>
+          <w:strike/>
+        </w:rPr>
+      </w:pPr>
+      <w:r>
+        <w:rPr>
+          <w:strike/>
+        </w:rPr>
+        <w:t xml:space="preserve">Drag </w:t>
+      </w:r>
+      <w:proofErr w:type="gramStart"/>
+      <w:r>
+        <w:rPr>
+          <w:strike/>
+        </w:rPr>
+        <w:t>red cross</w:t>
+      </w:r>
+      <w:proofErr w:type="gramEnd"/>
+      <w:r>
+        <w:rPr>
+          <w:strike/>
+        </w:rPr>
+        <w:t xml:space="preserve"> in the center of the screen.</w:t>
+      </w:r>
+    </w:p>
+    <w:p>
+      <w:pPr>
+        <w:pStyle w:val="ListParagraph"/>
+        <w:numPr>
+          <w:ilvl w:val="0"/>
+          <w:numId w:val="2"/>
+        </w:numPr>
+        <w:rPr>
+          <w:strike/>
+        </w:rPr>
+      </w:pPr>
+      <w:r>
+        <w:rPr>
+          <w:strike/>
+        </w:rPr>
+        <w:t>Camera can rotate 360.</w:t>
+      </w:r>
+    </w:p>
+    <w:p>
+      <w:pPr>
+        <w:pStyle w:val="ListParagraph"/>
+        <w:numPr>
+          <w:ilvl w:val="0"/>
+          <w:numId w:val="2"/>
+        </w:numPr>
+      </w:pPr>
+      <w:r>
+        <w:t>Draw some random cubes in the different locations.</w:t>
+      </w:r>
       <w:bookmarkStart w:id="0" w:name="_GoBack"/>
       <w:bookmarkEnd w:id="0"/>
-    </w:p>
-    <w:p>
-      <w:pPr>
-        <w:pStyle w:val="ListParagraph"/>
-        <w:numPr>
-          <w:ilvl w:val="0"/>
-          <w:numId w:val="2"/>
-        </w:numPr>
-        <w:rPr>
-          <w:strike/>
-        </w:rPr>
-      </w:pPr>
-      <w:r>
-        <w:rPr>
-          <w:strike/>
-        </w:rPr>
-        <w:t>Rotate the cube like a bullet</w:t>
-      </w:r>
-      <w:r>
-        <w:rPr>
-          <w:strike/>
-        </w:rPr>
-        <w:t>.</w:t>
-      </w:r>
-    </w:p>
-    <w:p>
-      <w:pPr>
-        <w:pStyle w:val="ListParagraph"/>
-        <w:numPr>
-          <w:ilvl w:val="0"/>
-          <w:numId w:val="2"/>
-        </w:numPr>
-        <w:rPr>
-          <w:strike/>
-        </w:rPr>
-      </w:pPr>
-      <w:r>
-        <w:rPr>
-          <w:strike/>
-        </w:rPr>
-        <w:t>Find three new bullet texture</w:t>
-      </w:r>
-      <w:r>
-        <w:rPr>
-          <w:strike/>
-        </w:rPr>
-        <w:t>s</w:t>
-      </w:r>
-      <w:r>
-        <w:rPr>
-          <w:strike/>
-        </w:rPr>
-        <w:t>. (Plastic, Wood, Metal)</w:t>
-      </w:r>
-    </w:p>
-    <w:p>
-      <w:pPr>
-        <w:pStyle w:val="ListParagraph"/>
-        <w:numPr>
-          <w:ilvl w:val="0"/>
-          <w:numId w:val="2"/>
-        </w:numPr>
-        <w:rPr>
-          <w:strike/>
-        </w:rPr>
-      </w:pPr>
-      <w:r>
-        <w:rPr>
-          <w:strike/>
-        </w:rPr>
-        <w:t>Hide the cursor.</w:t>
-      </w:r>
-    </w:p>
-    <w:p>
-      <w:pPr>
-        <w:pStyle w:val="ListParagraph"/>
-        <w:numPr>
-          <w:ilvl w:val="0"/>
-          <w:numId w:val="2"/>
-        </w:numPr>
-        <w:rPr>
-          <w:strike/>
-        </w:rPr>
-      </w:pPr>
-      <w:r>
-        <w:rPr>
-          <w:strike/>
-        </w:rPr>
-        <w:t>Mouse can’t move out of the window.</w:t>
-      </w:r>
-    </w:p>
-    <w:p>
-      <w:pPr>
-        <w:pStyle w:val="ListParagraph"/>
-        <w:numPr>
-          <w:ilvl w:val="0"/>
-          <w:numId w:val="2"/>
-        </w:numPr>
-        <w:rPr>
-          <w:strike/>
-        </w:rPr>
-      </w:pPr>
-      <w:r>
-        <w:rPr>
-          <w:strike/>
-        </w:rPr>
-        <w:t xml:space="preserve">Drag </w:t>
-      </w:r>
-      <w:proofErr w:type="gramStart"/>
-      <w:r>
-        <w:rPr>
-          <w:strike/>
-        </w:rPr>
-        <w:t>red cross</w:t>
-      </w:r>
-      <w:proofErr w:type="gramEnd"/>
-      <w:r>
-        <w:rPr>
-          <w:strike/>
-        </w:rPr>
-        <w:t xml:space="preserve"> in the center of the screen.</w:t>
-      </w:r>
     </w:p>
     <w:sectPr>
       <w:pgSz w:w="12240" w:h="15840"/>

</xml_diff>